<commit_message>
Updated Initial Draft by adding confusion matrix diagrams
</commit_message>
<xml_diff>
--- a/Documents/Initial_Draft.docx
+++ b/Documents/Initial_Draft.docx
@@ -131,39 +131,7 @@
           <w:sz w:val="24"/>
           <w:szCs w:val="24"/>
         </w:rPr>
-        <w:t xml:space="preserve">The rise of online evaluations in the digital age has changed the face of e-commerce and is a valuable source of customer sentiment that companies should try to comprehend and take use of. Sentiment analysis, the computational process of </w:t>
-      </w:r>
-      <w:r>
-        <w:rPr>
-          <w:rFonts w:asciiTheme="majorBidi" w:hAnsiTheme="majorBidi" w:cstheme="majorBidi"/>
-          <w:sz w:val="24"/>
-          <w:szCs w:val="24"/>
-        </w:rPr>
-        <w:t>recognizing</w:t>
-      </w:r>
-      <w:r>
-        <w:rPr>
-          <w:rFonts w:asciiTheme="majorBidi" w:hAnsiTheme="majorBidi" w:cstheme="majorBidi"/>
-          <w:sz w:val="24"/>
-          <w:szCs w:val="24"/>
-        </w:rPr>
-        <w:t xml:space="preserve"> and classifying opinions in text, has emerged as a vital instrument for interpreting the massive volume of user comments produced on websites such as Amazon.com. This introduction describes the study's journey through the complex field of sentiment analysis, </w:t>
-      </w:r>
-      <w:r>
-        <w:rPr>
-          <w:rFonts w:asciiTheme="majorBidi" w:hAnsiTheme="majorBidi" w:cstheme="majorBidi"/>
-          <w:sz w:val="24"/>
-          <w:szCs w:val="24"/>
-        </w:rPr>
-        <w:t>emphasizing</w:t>
-      </w:r>
-      <w:r>
-        <w:rPr>
-          <w:rFonts w:asciiTheme="majorBidi" w:hAnsiTheme="majorBidi" w:cstheme="majorBidi"/>
-          <w:sz w:val="24"/>
-          <w:szCs w:val="24"/>
-        </w:rPr>
-        <w:t xml:space="preserve"> how several data modalities, such as text, emojis, star ratings, and total votes, are integrated to improve the precision and nuance of sentiment interpretation</w:t>
+        <w:t>The rise of online evaluations in the digital age has changed the face of e-commerce and is a valuable source of customer sentiment that companies should try to comprehend and take use of. Sentiment analysis, the computational process of recognizing and classifying opinions in text, has emerged as a vital instrument for interpreting the massive volume of user comments produced on websites such as Amazon.com. This introduction describes the study's journey through the complex field of sentiment analysis, emphasizing how several data modalities, such as text, emojis, star ratings, and total votes, are integrated to improve the precision and nuance of sentiment interpretation</w:t>
       </w:r>
       <w:r>
         <w:rPr>
@@ -216,23 +184,7 @@
           <w:sz w:val="24"/>
           <w:szCs w:val="24"/>
         </w:rPr>
-        <w:t xml:space="preserve">The difficulties that come with sentiment analysis are highlighted in recent research. Sayeed's (2023) investigation of the BERT model brought to light the challenges associated with emotion classification, especially in the case of reviews with conflicting feelings. This </w:t>
-      </w:r>
-      <w:r>
-        <w:rPr>
-          <w:rFonts w:asciiTheme="majorBidi" w:hAnsiTheme="majorBidi" w:cstheme="majorBidi"/>
-          <w:sz w:val="24"/>
-          <w:szCs w:val="24"/>
-        </w:rPr>
-        <w:t>emphasizes</w:t>
-      </w:r>
-      <w:r>
-        <w:rPr>
-          <w:rFonts w:asciiTheme="majorBidi" w:hAnsiTheme="majorBidi" w:cstheme="majorBidi"/>
-          <w:sz w:val="24"/>
-          <w:szCs w:val="24"/>
-        </w:rPr>
-        <w:t xml:space="preserve"> how difficult sentiment analysis is and how important it is to have models that can handle these nuances. Similarly, Zhang et al. (2023) stressed the significance of aspect-based sentiment analysis, which provides insights into particular product features or aspects by breaking down attitudes at a fine level. This strategy is very helpful in e-commerce, as specific product modifications may be guided by comprehensive feedback.</w:t>
+        <w:t>The difficulties that come with sentiment analysis are highlighted in recent research. Sayeed's (2023) investigation of the BERT model brought to light the challenges associated with emotion classification, especially in the case of reviews with conflicting feelings. This emphasizes how difficult sentiment analysis is and how important it is to have models that can handle these nuances. Similarly, Zhang et al. (2023) stressed the significance of aspect-based sentiment analysis, which provides insights into particular product features or aspects by breaking down attitudes at a fine level. This strategy is very helpful in e-commerce, as specific product modifications may be guided by comprehensive feedback.</w:t>
       </w:r>
     </w:p>
     <w:p>
@@ -304,23 +256,7 @@
           <w:sz w:val="24"/>
           <w:szCs w:val="24"/>
         </w:rPr>
-        <w:t xml:space="preserve">Beyond scholarly curiosity, this research has practical ramifications. Through the provision of practical insights into sophisticated sentiment analysis methodologies, this research gives e-commerce stakeholders significant approaches to augment customer satisfaction and product insights. A full picture of customer emotion is shown by the integration of text, emojis, star ratings, and total votes. This helps businesses better </w:t>
-      </w:r>
-      <w:r>
-        <w:rPr>
-          <w:rFonts w:asciiTheme="majorBidi" w:hAnsiTheme="majorBidi" w:cstheme="majorBidi"/>
-          <w:sz w:val="24"/>
-          <w:szCs w:val="24"/>
-        </w:rPr>
-        <w:t>customize</w:t>
-      </w:r>
-      <w:r>
-        <w:rPr>
-          <w:rFonts w:asciiTheme="majorBidi" w:hAnsiTheme="majorBidi" w:cstheme="majorBidi"/>
-          <w:sz w:val="24"/>
-          <w:szCs w:val="24"/>
-        </w:rPr>
-        <w:t xml:space="preserve"> their tactics to match the demands of their customers.</w:t>
+        <w:t>Beyond scholarly curiosity, this research has practical ramifications. Through the provision of practical insights into sophisticated sentiment analysis methodologies, this research gives e-commerce stakeholders significant approaches to augment customer satisfaction and product insights. A full picture of customer emotion is shown by the integration of text, emojis, star ratings, and total votes. This helps businesses better customize their tactics to match the demands of their customers.</w:t>
       </w:r>
     </w:p>
     <w:p>
@@ -347,23 +283,7 @@
           <w:szCs w:val="24"/>
         </w:rPr>
         <w:lastRenderedPageBreak/>
-        <w:t xml:space="preserve">data modalities and employing innovative methods. It provides fresh insights into comprehending and </w:t>
-      </w:r>
-      <w:r>
-        <w:rPr>
-          <w:rFonts w:asciiTheme="majorBidi" w:hAnsiTheme="majorBidi" w:cstheme="majorBidi"/>
-          <w:sz w:val="24"/>
-          <w:szCs w:val="24"/>
-        </w:rPr>
-        <w:t>utilizing</w:t>
-      </w:r>
-      <w:r>
-        <w:rPr>
-          <w:rFonts w:asciiTheme="majorBidi" w:hAnsiTheme="majorBidi" w:cstheme="majorBidi"/>
-          <w:sz w:val="24"/>
-          <w:szCs w:val="24"/>
-        </w:rPr>
-        <w:t xml:space="preserve"> customer input in the digital marketplace.</w:t>
+        <w:t>data modalities and employing innovative methods. It provides fresh insights into comprehending and utilizing customer input in the digital marketplace.</w:t>
       </w:r>
     </w:p>
     <w:p>
@@ -511,43 +431,7 @@
           <w:sz w:val="24"/>
           <w:szCs w:val="24"/>
         </w:rPr>
-        <w:t>In a similar vein, Liu et al. (2020) introduce the Bert-</w:t>
-      </w:r>
-      <w:proofErr w:type="spellStart"/>
-      <w:r>
-        <w:rPr>
-          <w:rFonts w:asciiTheme="majorBidi" w:hAnsiTheme="majorBidi" w:cstheme="majorBidi"/>
-          <w:sz w:val="24"/>
-          <w:szCs w:val="24"/>
-        </w:rPr>
-        <w:t>BiGRU</w:t>
-      </w:r>
-      <w:proofErr w:type="spellEnd"/>
-      <w:r>
-        <w:rPr>
-          <w:rFonts w:asciiTheme="majorBidi" w:hAnsiTheme="majorBidi" w:cstheme="majorBidi"/>
-          <w:sz w:val="24"/>
-          <w:szCs w:val="24"/>
-        </w:rPr>
-        <w:t>-</w:t>
-      </w:r>
-      <w:proofErr w:type="spellStart"/>
-      <w:r>
-        <w:rPr>
-          <w:rFonts w:asciiTheme="majorBidi" w:hAnsiTheme="majorBidi" w:cstheme="majorBidi"/>
-          <w:sz w:val="24"/>
-          <w:szCs w:val="24"/>
-        </w:rPr>
-        <w:t>Softmax</w:t>
-      </w:r>
-      <w:proofErr w:type="spellEnd"/>
-      <w:r>
-        <w:rPr>
-          <w:rFonts w:asciiTheme="majorBidi" w:hAnsiTheme="majorBidi" w:cstheme="majorBidi"/>
-          <w:sz w:val="24"/>
-          <w:szCs w:val="24"/>
-        </w:rPr>
-        <w:t xml:space="preserve"> model, designed to tackle sentiment word disambiguation and polarity issues. Their work, though tested on a large-scale dataset, calls for further research to extend the model's applicability, underlining the ongoing need for adaptable and accurate sentiment analysis models.</w:t>
+        <w:t>In a similar vein, Liu et al. (2020) introduce the Bert-BiGRU-Softmax model, designed to tackle sentiment word disambiguation and polarity issues. Their work, though tested on a large-scale dataset, calls for further research to extend the model's applicability, underlining the ongoing need for adaptable and accurate sentiment analysis models.</w:t>
       </w:r>
     </w:p>
     <w:p>
@@ -592,25 +476,7 @@
           <w:sz w:val="24"/>
           <w:szCs w:val="24"/>
         </w:rPr>
-        <w:t xml:space="preserve">Lastly, </w:t>
-      </w:r>
-      <w:proofErr w:type="spellStart"/>
-      <w:r>
-        <w:rPr>
-          <w:rFonts w:asciiTheme="majorBidi" w:hAnsiTheme="majorBidi" w:cstheme="majorBidi"/>
-          <w:sz w:val="24"/>
-          <w:szCs w:val="24"/>
-        </w:rPr>
-        <w:t>Ahanin</w:t>
-      </w:r>
-      <w:proofErr w:type="spellEnd"/>
-      <w:r>
-        <w:rPr>
-          <w:rFonts w:asciiTheme="majorBidi" w:hAnsiTheme="majorBidi" w:cstheme="majorBidi"/>
-          <w:sz w:val="24"/>
-          <w:szCs w:val="24"/>
-        </w:rPr>
-        <w:t xml:space="preserve"> et al. (2023) compare deep learning-based methods for emotion classification, illustrating the enhanced prediction capabilities when hybrid features are integrated with models like Bi-LSTM and BERT. This comparison not only showcases the potential of deep learning in sentiment analysis but also the importance of methodological innovation to capture the full range of human emotions in digital communications.</w:t>
+        <w:t>Lastly, Ahanin et al. (2023) compare deep learning-based methods for emotion classification, illustrating the enhanced prediction capabilities when hybrid features are integrated with models like Bi-LSTM and BERT. This comparison not only showcases the potential of deep learning in sentiment analysis but also the importance of methodological innovation to capture the full range of human emotions in digital communications.</w:t>
       </w:r>
     </w:p>
     <w:p>
@@ -908,25 +774,7 @@
           <w:sz w:val="24"/>
           <w:szCs w:val="24"/>
         </w:rPr>
-        <w:t xml:space="preserve"> Implement </w:t>
-      </w:r>
-      <w:proofErr w:type="spellStart"/>
-      <w:r>
-        <w:rPr>
-          <w:rFonts w:asciiTheme="majorBidi" w:hAnsiTheme="majorBidi" w:cstheme="majorBidi"/>
-          <w:sz w:val="24"/>
-          <w:szCs w:val="24"/>
-        </w:rPr>
-        <w:t>demojization</w:t>
-      </w:r>
-      <w:proofErr w:type="spellEnd"/>
-      <w:r>
-        <w:rPr>
-          <w:rFonts w:asciiTheme="majorBidi" w:hAnsiTheme="majorBidi" w:cstheme="majorBidi"/>
-          <w:sz w:val="24"/>
-          <w:szCs w:val="24"/>
-        </w:rPr>
-        <w:t xml:space="preserve"> to convert emojis within reviews into their textual representations, integrating these with review texts for model input.</w:t>
+        <w:t xml:space="preserve"> Implement demojization to convert emojis within reviews into their textual representations, integrating these with review texts for model input.</w:t>
       </w:r>
     </w:p>
     <w:p>
@@ -1279,25 +1127,7 @@
           <w:sz w:val="24"/>
           <w:szCs w:val="24"/>
         </w:rPr>
-        <w:t xml:space="preserve">In natural language processing activities like sentiment analysis, text preparation is a vital stage. In this work, data cleaned and normalized the raw text data gathered from the Amazon Product Reviews dataset using a number of text preparation approaches. Python was used to implement the preprocessing processes, together with its NLTK, </w:t>
-      </w:r>
-      <w:proofErr w:type="spellStart"/>
-      <w:r>
-        <w:rPr>
-          <w:rFonts w:asciiTheme="majorBidi" w:hAnsiTheme="majorBidi" w:cstheme="majorBidi"/>
-          <w:sz w:val="24"/>
-          <w:szCs w:val="24"/>
-        </w:rPr>
-        <w:t>spaCy</w:t>
-      </w:r>
-      <w:proofErr w:type="spellEnd"/>
-      <w:r>
-        <w:rPr>
-          <w:rFonts w:asciiTheme="majorBidi" w:hAnsiTheme="majorBidi" w:cstheme="majorBidi"/>
-          <w:sz w:val="24"/>
-          <w:szCs w:val="24"/>
-        </w:rPr>
-        <w:t>, emoji, and scikit-learn packages.</w:t>
+        <w:t>In natural language processing activities like sentiment analysis, text preparation is a vital stage. In this work, data cleaned and normalized the raw text data gathered from the Amazon Product Reviews dataset using a number of text preparation approaches. Python was used to implement the preprocessing processes, together with its NLTK, spaCy, emoji, and scikit-learn packages.</w:t>
       </w:r>
     </w:p>
     <w:p>
@@ -1392,39 +1222,7 @@
           <w:sz w:val="24"/>
           <w:szCs w:val="24"/>
         </w:rPr>
-        <w:t xml:space="preserve">Lastly, an emoji-based categorization method was used, which entailed classifying assessments into five groups according to the presence of particular emoticons in the review text: Efficacy, Satisfaction, Uncertainty, Dissatisfaction, and Side Effects. This method has the benefit of being simple to understand and straightforward, but it also takes a lot of human </w:t>
-      </w:r>
-      <w:r>
-        <w:rPr>
-          <w:rFonts w:asciiTheme="majorBidi" w:hAnsiTheme="majorBidi" w:cstheme="majorBidi"/>
-          <w:sz w:val="24"/>
-          <w:szCs w:val="24"/>
-        </w:rPr>
-        <w:t>labor</w:t>
-      </w:r>
-      <w:r>
-        <w:rPr>
-          <w:rFonts w:asciiTheme="majorBidi" w:hAnsiTheme="majorBidi" w:cstheme="majorBidi"/>
-          <w:sz w:val="24"/>
-          <w:szCs w:val="24"/>
-        </w:rPr>
-        <w:t xml:space="preserve"> to find the appropriate emoticons and </w:t>
-      </w:r>
-      <w:r>
-        <w:rPr>
-          <w:rFonts w:asciiTheme="majorBidi" w:hAnsiTheme="majorBidi" w:cstheme="majorBidi"/>
-          <w:sz w:val="24"/>
-          <w:szCs w:val="24"/>
-        </w:rPr>
-        <w:t>categories</w:t>
-      </w:r>
-      <w:r>
-        <w:rPr>
-          <w:rFonts w:asciiTheme="majorBidi" w:hAnsiTheme="majorBidi" w:cstheme="majorBidi"/>
-          <w:sz w:val="24"/>
-          <w:szCs w:val="24"/>
-        </w:rPr>
-        <w:t xml:space="preserve"> the assessments</w:t>
+        <w:t>Lastly, an emoji-based categorization method was used, which entailed classifying assessments into five groups according to the presence of particular emoticons in the review text: Efficacy, Satisfaction, Uncertainty, Dissatisfaction, and Side Effects. This method has the benefit of being simple to understand and straightforward, but it also takes a lot of human labor to find the appropriate emoticons and categories the assessments</w:t>
       </w:r>
       <w:r>
         <w:rPr>
@@ -1488,39 +1286,7 @@
           <w:sz w:val="24"/>
           <w:szCs w:val="24"/>
         </w:rPr>
-        <w:t xml:space="preserve">The collected reviews were initially labelled using a polarity score-based approach. The VADER (Valence Aware Dictionary and Sentiment Reasoner) tool was used to determine the polarity score for each review. Based on the polarity score, reviews were </w:t>
-      </w:r>
-      <w:r>
-        <w:rPr>
-          <w:rFonts w:asciiTheme="majorBidi" w:hAnsiTheme="majorBidi" w:cstheme="majorBidi"/>
-          <w:sz w:val="24"/>
-          <w:szCs w:val="24"/>
-        </w:rPr>
-        <w:t>categorized</w:t>
-      </w:r>
-      <w:r>
-        <w:rPr>
-          <w:rFonts w:asciiTheme="majorBidi" w:hAnsiTheme="majorBidi" w:cstheme="majorBidi"/>
-          <w:sz w:val="24"/>
-          <w:szCs w:val="24"/>
-        </w:rPr>
-        <w:t xml:space="preserve"> into one of five groups: efficacy, contentment, uncertainty, dissatisfaction, or side effects. Reviews were </w:t>
-      </w:r>
-      <w:r>
-        <w:rPr>
-          <w:rFonts w:asciiTheme="majorBidi" w:hAnsiTheme="majorBidi" w:cstheme="majorBidi"/>
-          <w:sz w:val="24"/>
-          <w:szCs w:val="24"/>
-        </w:rPr>
-        <w:t>categorized</w:t>
-      </w:r>
-      <w:r>
-        <w:rPr>
-          <w:rFonts w:asciiTheme="majorBidi" w:hAnsiTheme="majorBidi" w:cstheme="majorBidi"/>
-          <w:sz w:val="24"/>
-          <w:szCs w:val="24"/>
-        </w:rPr>
-        <w:t xml:space="preserve"> as effective or fulfilling based on their high polarity score, and unsatisfactory or having unwanted side effects based on their low polarity score. Reviews with a neutral polarity rating were classified as uncertain. This approach made it quick and simple to label the reviews, but it wasn't always able to properly capture their intricacies.</w:t>
+        <w:t>The collected reviews were initially labelled using a polarity score-based approach. The VADER (Valence Aware Dictionary and Sentiment Reasoner) tool was used to determine the polarity score for each review. Based on the polarity score, reviews were categorized into one of five groups: efficacy, contentment, uncertainty, dissatisfaction, or side effects. Reviews were categorized as effective or fulfilling based on their high polarity score, and unsatisfactory or having unwanted side effects based on their low polarity score. Reviews with a neutral polarity rating were classified as uncertain. This approach made it quick and simple to label the reviews, but it wasn't always able to properly capture their intricacies.</w:t>
       </w:r>
     </w:p>
     <w:p>
@@ -4694,25 +4460,7 @@
           <w:sz w:val="24"/>
           <w:szCs w:val="24"/>
         </w:rPr>
-        <w:t xml:space="preserve"> class was adapted to accommodate not only the textual content of reviews but also the associated emojis. Each emoji within a review was converted to its textual representation using a process known as </w:t>
-      </w:r>
-      <w:proofErr w:type="spellStart"/>
-      <w:r>
-        <w:rPr>
-          <w:rFonts w:asciiTheme="majorBidi" w:hAnsiTheme="majorBidi" w:cstheme="majorBidi"/>
-          <w:sz w:val="24"/>
-          <w:szCs w:val="24"/>
-        </w:rPr>
-        <w:t>demojization</w:t>
-      </w:r>
-      <w:proofErr w:type="spellEnd"/>
-      <w:r>
-        <w:rPr>
-          <w:rFonts w:asciiTheme="majorBidi" w:hAnsiTheme="majorBidi" w:cstheme="majorBidi"/>
-          <w:sz w:val="24"/>
-          <w:szCs w:val="24"/>
-        </w:rPr>
-        <w:t>, which translates graphical emojis into their descriptive textual counterparts.</w:t>
+        <w:t xml:space="preserve"> class was adapted to accommodate not only the textual content of reviews but also the associated emojis. Each emoji within a review was converted to its textual representation using a process known as demojization, which translates graphical emojis into their descriptive textual counterparts.</w:t>
       </w:r>
     </w:p>
     <w:p>
@@ -4751,7 +4499,6 @@
         </w:rPr>
         <w:t xml:space="preserve">The </w:t>
       </w:r>
-      <w:proofErr w:type="spellStart"/>
       <w:r>
         <w:rPr>
           <w:rFonts w:asciiTheme="majorBidi" w:hAnsiTheme="majorBidi" w:cstheme="majorBidi"/>
@@ -4762,7 +4509,6 @@
         </w:rPr>
         <w:t>SentimentClassifier</w:t>
       </w:r>
-      <w:proofErr w:type="spellEnd"/>
       <w:r>
         <w:rPr>
           <w:rFonts w:asciiTheme="majorBidi" w:hAnsiTheme="majorBidi" w:cstheme="majorBidi"/>
@@ -5047,25 +4793,7 @@
           <w:sz w:val="24"/>
           <w:szCs w:val="24"/>
         </w:rPr>
-        <w:t xml:space="preserve">Emojis within reviews were treated with particular attention, being first </w:t>
-      </w:r>
-      <w:proofErr w:type="spellStart"/>
-      <w:r>
-        <w:rPr>
-          <w:rFonts w:asciiTheme="majorBidi" w:hAnsiTheme="majorBidi" w:cstheme="majorBidi"/>
-          <w:sz w:val="24"/>
-          <w:szCs w:val="24"/>
-        </w:rPr>
-        <w:t>demojized</w:t>
-      </w:r>
-      <w:proofErr w:type="spellEnd"/>
-      <w:r>
-        <w:rPr>
-          <w:rFonts w:asciiTheme="majorBidi" w:hAnsiTheme="majorBidi" w:cstheme="majorBidi"/>
-          <w:sz w:val="24"/>
-          <w:szCs w:val="24"/>
-        </w:rPr>
-        <w:t xml:space="preserve"> and then transformed into embeddings. A custom embedding layer was designed to represent emojis, with dimensions aligned with the BERT model's hidden size to ensure seamless integration into the model architecture.</w:t>
+        <w:t>Emojis within reviews were treated with particular attention, being first demojized and then transformed into embeddings. A custom embedding layer was designed to represent emojis, with dimensions aligned with the BERT model's hidden size to ensure seamless integration into the model architecture.</w:t>
       </w:r>
     </w:p>
     <w:p>
@@ -5085,7 +4813,6 @@
         </w:rPr>
         <w:t xml:space="preserve">The </w:t>
       </w:r>
-      <w:proofErr w:type="spellStart"/>
       <w:r>
         <w:rPr>
           <w:rFonts w:asciiTheme="majorBidi" w:hAnsiTheme="majorBidi" w:cstheme="majorBidi"/>
@@ -5096,32 +4823,13 @@
         </w:rPr>
         <w:t>AmazonBERTClassifier</w:t>
       </w:r>
-      <w:proofErr w:type="spellEnd"/>
-      <w:r>
-        <w:rPr>
-          <w:rFonts w:asciiTheme="majorBidi" w:hAnsiTheme="majorBidi" w:cstheme="majorBidi"/>
-          <w:sz w:val="24"/>
-          <w:szCs w:val="24"/>
-        </w:rPr>
-        <w:t xml:space="preserve"> model was a pivotal element of the methodology, embodying the multi-modal sentiment analysis approach. It featured a </w:t>
-      </w:r>
-      <w:proofErr w:type="spellStart"/>
-      <w:r>
-        <w:rPr>
-          <w:rFonts w:asciiTheme="majorBidi" w:hAnsiTheme="majorBidi" w:cstheme="majorBidi"/>
-          <w:sz w:val="24"/>
-          <w:szCs w:val="24"/>
-        </w:rPr>
-        <w:t>multihead</w:t>
-      </w:r>
-      <w:proofErr w:type="spellEnd"/>
-      <w:r>
-        <w:rPr>
-          <w:rFonts w:asciiTheme="majorBidi" w:hAnsiTheme="majorBidi" w:cstheme="majorBidi"/>
-          <w:sz w:val="24"/>
-          <w:szCs w:val="24"/>
-        </w:rPr>
-        <w:t xml:space="preserve"> self-attention mechanism applied to the output of the BERT model, enhancing the model's capacity to focus on relevant aspects of the textual content. An innovative emoji-aware attention mechanism was introduced, utilizing the emoji embeddings to inform the model of the emotional and contextual nuances conveyed by emojis within the text.</w:t>
+      <w:r>
+        <w:rPr>
+          <w:rFonts w:asciiTheme="majorBidi" w:hAnsiTheme="majorBidi" w:cstheme="majorBidi"/>
+          <w:sz w:val="24"/>
+          <w:szCs w:val="24"/>
+        </w:rPr>
+        <w:t xml:space="preserve"> model was a pivotal element of the methodology, embodying the multi-modal sentiment analysis approach. It featured a multihead self-attention mechanism applied to the output of the BERT model, enhancing the model's capacity to focus on relevant aspects of the textual content. An innovative emoji-aware attention mechanism was introduced, utilizing the emoji embeddings to inform the model of the emotional and contextual nuances conveyed by emojis within the text.</w:t>
       </w:r>
     </w:p>
     <w:p>
@@ -5493,10 +5201,10 @@
           <w:szCs w:val="24"/>
         </w:rPr>
         <w:drawing>
-          <wp:inline distT="0" distB="0" distL="0" distR="0" wp14:anchorId="0D48FEED" wp14:editId="446893E7">
-            <wp:extent cx="3757563" cy="2492597"/>
+          <wp:inline distT="0" distB="0" distL="0" distR="0" wp14:anchorId="44D65158" wp14:editId="0A45E73F">
+            <wp:extent cx="5943600" cy="5384165"/>
             <wp:effectExtent l="0" t="0" r="0" b="0"/>
-            <wp:docPr id="7" name="image4.jpeg"/>
+            <wp:docPr id="336254604" name="Picture 1"/>
             <wp:cNvGraphicFramePr>
               <a:graphicFrameLocks xmlns:a="http://schemas.openxmlformats.org/drawingml/2006/main" noChangeAspect="1"/>
             </wp:cNvGraphicFramePr>
@@ -5504,11 +5212,17 @@
               <a:graphicData uri="http://schemas.openxmlformats.org/drawingml/2006/picture">
                 <pic:pic xmlns:pic="http://schemas.openxmlformats.org/drawingml/2006/picture">
                   <pic:nvPicPr>
-                    <pic:cNvPr id="8" name="image4.jpeg"/>
+                    <pic:cNvPr id="336254604" name="Picture 336254604"/>
                     <pic:cNvPicPr/>
                   </pic:nvPicPr>
                   <pic:blipFill>
-                    <a:blip r:embed="rId10" cstate="print"/>
+                    <a:blip r:embed="rId10">
+                      <a:extLst>
+                        <a:ext uri="{28A0092B-C50C-407E-A947-70E740481C1C}">
+                          <a14:useLocalDpi xmlns:a14="http://schemas.microsoft.com/office/drawing/2010/main" val="0"/>
+                        </a:ext>
+                      </a:extLst>
+                    </a:blip>
                     <a:stretch>
                       <a:fillRect/>
                     </a:stretch>
@@ -5516,7 +5230,7 @@
                   <pic:spPr>
                     <a:xfrm>
                       <a:off x="0" y="0"/>
-                      <a:ext cx="3757563" cy="2492597"/>
+                      <a:ext cx="5943600" cy="5384165"/>
                     </a:xfrm>
                     <a:prstGeom prst="rect">
                       <a:avLst/>
@@ -5571,7 +5285,16 @@
           <w:sz w:val="24"/>
           <w:szCs w:val="24"/>
         </w:rPr>
-        <w:t>The findings from this first experiment underscore the capability of text-based analysis to provide a solid foundation for sentiment assessment in online reviews. However, they also hint at the intrinsic limitations of relying exclusively on textual information. The disparities in accuracy across review types suggest that while text alone can offer substantial insights into consumer sentiment, the nuanced and complex nature of sentiment expression, often embedded in non-verbal cues like emojis or quantified through star ratings and total votes, might not be fully captured.</w:t>
+        <w:t xml:space="preserve">The findings from this first experiment underscore the capability of text-based analysis to provide a solid foundation for sentiment assessment in online reviews. However, they also hint at the intrinsic limitations of relying exclusively on textual information. The disparities in accuracy across review types suggest that while text alone can offer substantial insights into consumer </w:t>
+      </w:r>
+      <w:r>
+        <w:rPr>
+          <w:rFonts w:asciiTheme="majorBidi" w:hAnsiTheme="majorBidi" w:cstheme="majorBidi"/>
+          <w:sz w:val="24"/>
+          <w:szCs w:val="24"/>
+        </w:rPr>
+        <w:lastRenderedPageBreak/>
+        <w:t>sentiment, the nuanced and complex nature of sentiment expression, often embedded in non-verbal cues like emojis or quantified through star ratings and total votes, might not be fully captured.</w:t>
       </w:r>
     </w:p>
     <w:p>
@@ -5655,24 +5378,34 @@
       <w:r>
         <w:rPr>
           <w:rFonts w:asciiTheme="majorBidi" w:hAnsiTheme="majorBidi" w:cstheme="majorBidi"/>
+          <w:sz w:val="24"/>
+          <w:szCs w:val="24"/>
+        </w:rPr>
+        <w:t>This augmented approach yielded an impressive accuracy of 89.0% on the test dataset, with a matching F1 score of 0.90 and precision rate. The breakdown of performance across different review categories further underscored the value of including emojis: efficacy reviews saw a high accuracy and precision of 89.0%, satisfaction reviews were at 82.3%, uncertain reviews at 76.8%, dissatisfaction reviews at 78.7%, and side effects reviews, which typically pose a greater challenge, reached 71.2% accuracy.</w:t>
+      </w:r>
+    </w:p>
+    <w:p>
+      <w:pPr>
+        <w:jc w:val="both"/>
+        <w:rPr>
+          <w:rFonts w:asciiTheme="majorBidi" w:hAnsiTheme="majorBidi" w:cstheme="majorBidi"/>
+          <w:sz w:val="24"/>
+          <w:szCs w:val="24"/>
+        </w:rPr>
+      </w:pPr>
+      <w:r>
+        <w:rPr>
+          <w:rFonts w:asciiTheme="majorBidi" w:hAnsiTheme="majorBidi" w:cstheme="majorBidi"/>
           <w:noProof/>
           <w:sz w:val="24"/>
           <w:szCs w:val="24"/>
         </w:rPr>
         <w:lastRenderedPageBreak/>
         <w:drawing>
-          <wp:anchor distT="0" distB="0" distL="0" distR="0" simplePos="0" relativeHeight="251660288" behindDoc="0" locked="0" layoutInCell="1" allowOverlap="1" wp14:anchorId="7AFEDB88" wp14:editId="3DB61E2F">
-            <wp:simplePos x="0" y="0"/>
-            <wp:positionH relativeFrom="margin">
-              <wp:posOffset>703521</wp:posOffset>
-            </wp:positionH>
-            <wp:positionV relativeFrom="paragraph">
-              <wp:posOffset>1265069</wp:posOffset>
-            </wp:positionV>
-            <wp:extent cx="3960944" cy="2435352"/>
-            <wp:effectExtent l="0" t="0" r="1905" b="3175"/>
-            <wp:wrapTopAndBottom/>
-            <wp:docPr id="9" name="image5.jpeg"/>
+          <wp:inline distT="0" distB="0" distL="0" distR="0" wp14:anchorId="4E594E72" wp14:editId="09F6CDDE">
+            <wp:extent cx="5422222" cy="5079365"/>
+            <wp:effectExtent l="0" t="0" r="0" b="0"/>
+            <wp:docPr id="57191398" name="Picture 2"/>
             <wp:cNvGraphicFramePr>
               <a:graphicFrameLocks xmlns:a="http://schemas.openxmlformats.org/drawingml/2006/main" noChangeAspect="1"/>
             </wp:cNvGraphicFramePr>
@@ -5680,11 +5413,17 @@
               <a:graphicData uri="http://schemas.openxmlformats.org/drawingml/2006/picture">
                 <pic:pic xmlns:pic="http://schemas.openxmlformats.org/drawingml/2006/picture">
                   <pic:nvPicPr>
-                    <pic:cNvPr id="10" name="image5.jpeg"/>
+                    <pic:cNvPr id="57191398" name="Picture 57191398"/>
                     <pic:cNvPicPr/>
                   </pic:nvPicPr>
                   <pic:blipFill>
-                    <a:blip r:embed="rId11" cstate="print"/>
+                    <a:blip r:embed="rId11">
+                      <a:extLst>
+                        <a:ext uri="{28A0092B-C50C-407E-A947-70E740481C1C}">
+                          <a14:useLocalDpi xmlns:a14="http://schemas.microsoft.com/office/drawing/2010/main" val="0"/>
+                        </a:ext>
+                      </a:extLst>
+                    </a:blip>
                     <a:stretch>
                       <a:fillRect/>
                     </a:stretch>
@@ -5692,7 +5431,7 @@
                   <pic:spPr>
                     <a:xfrm>
                       <a:off x="0" y="0"/>
-                      <a:ext cx="3960944" cy="2435352"/>
+                      <a:ext cx="5422222" cy="5079365"/>
                     </a:xfrm>
                     <a:prstGeom prst="rect">
                       <a:avLst/>
@@ -5701,27 +5440,9 @@
                 </pic:pic>
               </a:graphicData>
             </a:graphic>
-          </wp:anchor>
+          </wp:inline>
         </w:drawing>
       </w:r>
-      <w:r>
-        <w:rPr>
-          <w:rFonts w:asciiTheme="majorBidi" w:hAnsiTheme="majorBidi" w:cstheme="majorBidi"/>
-          <w:sz w:val="24"/>
-          <w:szCs w:val="24"/>
-        </w:rPr>
-        <w:t>This augmented approach yielded an impressive accuracy of 89.0% on the test dataset, with a matching F1 score of 0.90 and precision rate. The breakdown of performance across different review categories further underscored the value of including emojis: efficacy reviews saw a high accuracy and precision of 89.0%, satisfaction reviews were at 82.3%, uncertain reviews at 76.8%, dissatisfaction reviews at 78.7%, and side effects reviews, which typically pose a greater challenge, reached 71.2% accuracy.</w:t>
-      </w:r>
-    </w:p>
-    <w:p>
-      <w:pPr>
-        <w:jc w:val="both"/>
-        <w:rPr>
-          <w:rFonts w:asciiTheme="majorBidi" w:hAnsiTheme="majorBidi" w:cstheme="majorBidi"/>
-          <w:sz w:val="24"/>
-          <w:szCs w:val="24"/>
-        </w:rPr>
-      </w:pPr>
     </w:p>
     <w:p>
       <w:pPr>
@@ -5801,7 +5522,16 @@
           <w:sz w:val="24"/>
           <w:szCs w:val="24"/>
         </w:rPr>
-        <w:t>The effectiveness of our emoji-augmented model not only establishes a positive baseline for future research into multi-modal sentiment analysis techniques, but it also supports the theory that non-verbal cues are crucial for a deeper comprehension of sentiment. Emoji integration opens the door for more complex and comprehensive sentiment analysis techniques in e-commerce and other fields by successfully capturing the subtle emotional undertones that are sometimes overlooked in text-only analyses.</w:t>
+        <w:t xml:space="preserve">The effectiveness of our emoji-augmented model not only establishes a positive baseline for future research into multi-modal sentiment analysis techniques, but it also supports the theory that non-verbal cues are crucial for a deeper comprehension of sentiment. Emoji integration </w:t>
+      </w:r>
+      <w:r>
+        <w:rPr>
+          <w:rFonts w:asciiTheme="majorBidi" w:hAnsiTheme="majorBidi" w:cstheme="majorBidi"/>
+          <w:sz w:val="24"/>
+          <w:szCs w:val="24"/>
+        </w:rPr>
+        <w:lastRenderedPageBreak/>
+        <w:t>opens the door for more complex and comprehensive sentiment analysis techniques in e-commerce and other fields by successfully capturing the subtle emotional undertones that are sometimes overlooked in text-only analyses.</w:t>
       </w:r>
     </w:p>
     <w:p>
@@ -5860,24 +5590,33 @@
       <w:r>
         <w:rPr>
           <w:rFonts w:asciiTheme="majorBidi" w:hAnsiTheme="majorBidi" w:cstheme="majorBidi"/>
+          <w:sz w:val="24"/>
+          <w:szCs w:val="24"/>
+        </w:rPr>
+        <w:t>In the third and most comprehensive experiment, the multi-feature model that integrates review text, emojis, star ratings, and total votes demonstrated remarkable effectiveness in sentiment analysis of Amazon product reviews, setting new benchmarks in performance metrics. This advanced model, designed to capture a wide array of sentiment indicators, achieved an impressive accuracy of 92.5%, an F1 score of 0.93, and an overall precision of 0.88. The performance was particularly notable across different review types, with efficacy reviews achieving a precision of 95.3%, satisfaction reviews at 93.3%, uncertain reviews at 91.8%, dissatisfaction reviews at 88.3%, and side effects reviews at 85.4%.</w:t>
+      </w:r>
+    </w:p>
+    <w:p>
+      <w:pPr>
+        <w:jc w:val="both"/>
+        <w:rPr>
+          <w:rFonts w:asciiTheme="majorBidi" w:hAnsiTheme="majorBidi" w:cstheme="majorBidi"/>
+          <w:sz w:val="24"/>
+          <w:szCs w:val="24"/>
+        </w:rPr>
+      </w:pPr>
+      <w:r>
+        <w:rPr>
+          <w:rFonts w:asciiTheme="majorBidi" w:hAnsiTheme="majorBidi" w:cstheme="majorBidi"/>
           <w:noProof/>
           <w:sz w:val="24"/>
           <w:szCs w:val="24"/>
         </w:rPr>
-        <w:lastRenderedPageBreak/>
         <w:drawing>
-          <wp:anchor distT="0" distB="0" distL="0" distR="0" simplePos="0" relativeHeight="251664384" behindDoc="0" locked="0" layoutInCell="1" allowOverlap="1" wp14:anchorId="0950E3F9" wp14:editId="0E2D4CF8">
-            <wp:simplePos x="0" y="0"/>
-            <wp:positionH relativeFrom="margin">
-              <wp:posOffset>910590</wp:posOffset>
-            </wp:positionH>
-            <wp:positionV relativeFrom="paragraph">
-              <wp:posOffset>1632880</wp:posOffset>
-            </wp:positionV>
-            <wp:extent cx="4123215" cy="2855785"/>
-            <wp:effectExtent l="0" t="0" r="0" b="1905"/>
-            <wp:wrapTopAndBottom/>
-            <wp:docPr id="11" name="image6.jpeg"/>
+          <wp:inline distT="0" distB="0" distL="0" distR="0" wp14:anchorId="65D9DF7E" wp14:editId="63B7DE4D">
+            <wp:extent cx="5614427" cy="5010922"/>
+            <wp:effectExtent l="0" t="0" r="0" b="0"/>
+            <wp:docPr id="1575499115" name="Picture 3"/>
             <wp:cNvGraphicFramePr>
               <a:graphicFrameLocks xmlns:a="http://schemas.openxmlformats.org/drawingml/2006/main" noChangeAspect="1"/>
             </wp:cNvGraphicFramePr>
@@ -5885,11 +5624,17 @@
               <a:graphicData uri="http://schemas.openxmlformats.org/drawingml/2006/picture">
                 <pic:pic xmlns:pic="http://schemas.openxmlformats.org/drawingml/2006/picture">
                   <pic:nvPicPr>
-                    <pic:cNvPr id="12" name="image6.jpeg"/>
+                    <pic:cNvPr id="1575499115" name="Picture 1575499115"/>
                     <pic:cNvPicPr/>
                   </pic:nvPicPr>
                   <pic:blipFill>
-                    <a:blip r:embed="rId12" cstate="print"/>
+                    <a:blip r:embed="rId12">
+                      <a:extLst>
+                        <a:ext uri="{28A0092B-C50C-407E-A947-70E740481C1C}">
+                          <a14:useLocalDpi xmlns:a14="http://schemas.microsoft.com/office/drawing/2010/main" val="0"/>
+                        </a:ext>
+                      </a:extLst>
+                    </a:blip>
                     <a:stretch>
                       <a:fillRect/>
                     </a:stretch>
@@ -5897,7 +5642,7 @@
                   <pic:spPr>
                     <a:xfrm>
                       <a:off x="0" y="0"/>
-                      <a:ext cx="4123215" cy="2855785"/>
+                      <a:ext cx="5614427" cy="5010922"/>
                     </a:xfrm>
                     <a:prstGeom prst="rect">
                       <a:avLst/>
@@ -5906,17 +5651,9 @@
                 </pic:pic>
               </a:graphicData>
             </a:graphic>
-          </wp:anchor>
+          </wp:inline>
         </w:drawing>
       </w:r>
-      <w:r>
-        <w:rPr>
-          <w:rFonts w:asciiTheme="majorBidi" w:hAnsiTheme="majorBidi" w:cstheme="majorBidi"/>
-          <w:sz w:val="24"/>
-          <w:szCs w:val="24"/>
-        </w:rPr>
-        <w:t>In the third and most comprehensive experiment, the multi-feature model that integrates review text, emojis, star ratings, and total votes demonstrated remarkable effectiveness in sentiment analysis of Amazon product reviews, setting new benchmarks in performance metrics. This advanced model, designed to capture a wide array of sentiment indicators, achieved an impressive accuracy of 92.5%, an F1 score of 0.93, and an overall precision of 0.88. The performance was particularly notable across different review types, with efficacy reviews achieving a precision of 95.3%, satisfaction reviews at 93.3%, uncertain reviews at 91.8%, dissatisfaction reviews at 88.3%, and side effects reviews at 85.4%.</w:t>
-      </w:r>
     </w:p>
     <w:p>
       <w:pPr>
@@ -5942,41 +5679,42 @@
           <w:sz w:val="24"/>
           <w:szCs w:val="24"/>
         </w:rPr>
-        <w:t>Confusion Matrix of EEBERT Model</w:t>
-      </w:r>
-    </w:p>
-    <w:p>
-      <w:pPr>
-        <w:jc w:val="both"/>
-        <w:rPr>
-          <w:rFonts w:asciiTheme="majorBidi" w:hAnsiTheme="majorBidi" w:cstheme="majorBidi"/>
-          <w:sz w:val="24"/>
-          <w:szCs w:val="24"/>
-        </w:rPr>
-      </w:pPr>
-      <w:r>
-        <w:rPr>
-          <w:rFonts w:asciiTheme="majorBidi" w:hAnsiTheme="majorBidi" w:cstheme="majorBidi"/>
-          <w:sz w:val="24"/>
-          <w:szCs w:val="24"/>
-        </w:rPr>
-        <w:t xml:space="preserve">Figure 3 provides a visual representation of the specific results of this experiment. It shows how the model's classification accuracy is explained by the confusion matrix, which also shows how the anticipated and actual sentiment labels align. The model's ability to reliably </w:t>
-      </w:r>
-      <w:r>
-        <w:rPr>
-          <w:rFonts w:asciiTheme="majorBidi" w:hAnsiTheme="majorBidi" w:cstheme="majorBidi"/>
-          <w:sz w:val="24"/>
-          <w:szCs w:val="24"/>
-        </w:rPr>
-        <w:t>categories</w:t>
-      </w:r>
-      <w:r>
-        <w:rPr>
-          <w:rFonts w:asciiTheme="majorBidi" w:hAnsiTheme="majorBidi" w:cstheme="majorBidi"/>
-          <w:sz w:val="24"/>
-          <w:szCs w:val="24"/>
-        </w:rPr>
-        <w:t xml:space="preserve"> feelings over a wide range of evaluations is illustrated in this graphical representation, showcasing both its resilience and the value of combining a variety of features.</w:t>
+        <w:t xml:space="preserve">Confusion Matrix of </w:t>
+      </w:r>
+      <w:r>
+        <w:rPr>
+          <w:rFonts w:asciiTheme="majorBidi" w:hAnsiTheme="majorBidi" w:cstheme="majorBidi"/>
+          <w:sz w:val="24"/>
+          <w:szCs w:val="24"/>
+        </w:rPr>
+        <w:t>Multi Feature</w:t>
+      </w:r>
+      <w:r>
+        <w:rPr>
+          <w:rFonts w:asciiTheme="majorBidi" w:hAnsiTheme="majorBidi" w:cstheme="majorBidi"/>
+          <w:sz w:val="24"/>
+          <w:szCs w:val="24"/>
+        </w:rPr>
+        <w:t xml:space="preserve"> Model</w:t>
+      </w:r>
+    </w:p>
+    <w:p>
+      <w:pPr>
+        <w:jc w:val="both"/>
+        <w:rPr>
+          <w:rFonts w:asciiTheme="majorBidi" w:hAnsiTheme="majorBidi" w:cstheme="majorBidi"/>
+          <w:sz w:val="24"/>
+          <w:szCs w:val="24"/>
+        </w:rPr>
+      </w:pPr>
+      <w:r>
+        <w:rPr>
+          <w:rFonts w:asciiTheme="majorBidi" w:hAnsiTheme="majorBidi" w:cstheme="majorBidi"/>
+          <w:sz w:val="24"/>
+          <w:szCs w:val="24"/>
+        </w:rPr>
+        <w:lastRenderedPageBreak/>
+        <w:t>Figure 3 provides a visual representation of the specific results of this experiment. It shows how the model's classification accuracy is explained by the confusion matrix, which also shows how the anticipated and actual sentiment labels align. The model's ability to reliably categories feelings over a wide range of evaluations is illustrated in this graphical representation, showcasing both its resilience and the value of combining a variety of features.</w:t>
       </w:r>
     </w:p>
     <w:p>
@@ -6030,16 +5768,7 @@
           <w:sz w:val="24"/>
           <w:szCs w:val="24"/>
         </w:rPr>
-        <w:t xml:space="preserve">These results affirm the hypothesis that a comprehensive sentiment analysis framework, which includes a wide range of expressive features beyond text, can markedly improve the </w:t>
-      </w:r>
-      <w:r>
-        <w:rPr>
-          <w:rFonts w:asciiTheme="majorBidi" w:hAnsiTheme="majorBidi" w:cstheme="majorBidi"/>
-          <w:sz w:val="24"/>
-          <w:szCs w:val="24"/>
-        </w:rPr>
-        <w:lastRenderedPageBreak/>
-        <w:t>understanding and classification of sentiments in online reviews. The success of this multi-feature model not only advances the field of sentiment analysis in e-commerce but also suggests a promising direction for future research in leveraging diverse data modalities for enhanced natural language processing applications.</w:t>
+        <w:t>These results affirm the hypothesis that a comprehensive sentiment analysis framework, which includes a wide range of expressive features beyond text, can markedly improve the understanding and classification of sentiments in online reviews. The success of this multi-feature model not only advances the field of sentiment analysis in e-commerce but also suggests a promising direction for future research in leveraging diverse data modalities for enhanced natural language processing applications.</w:t>
       </w:r>
     </w:p>
     <w:p>
@@ -6384,6 +6113,7 @@
                 <w:sz w:val="24"/>
                 <w:szCs w:val="24"/>
               </w:rPr>
+              <w:lastRenderedPageBreak/>
               <w:t>%</w:t>
             </w:r>
           </w:p>
@@ -6414,6 +6144,7 @@
                 <w:sz w:val="24"/>
                 <w:szCs w:val="24"/>
               </w:rPr>
+              <w:lastRenderedPageBreak/>
               <w:t>Review Text with Visual Elements</w:t>
             </w:r>
           </w:p>
@@ -6717,16 +6448,7 @@
           <w:sz w:val="24"/>
           <w:szCs w:val="24"/>
         </w:rPr>
-        <w:t xml:space="preserve">The multi-feature integration model, amalgamating textual content with visual elements, star ratings, and total votes, has set new benchmarks in the sentiment analysis of Amazon product reviews. This model stands to offer businesses invaluable insights into customer feedback, </w:t>
-      </w:r>
-      <w:r>
-        <w:rPr>
-          <w:rFonts w:asciiTheme="majorBidi" w:hAnsiTheme="majorBidi" w:cstheme="majorBidi"/>
-          <w:sz w:val="24"/>
-          <w:szCs w:val="24"/>
-        </w:rPr>
-        <w:lastRenderedPageBreak/>
-        <w:t>potentially enhancing customer satisfaction and loyalty. The implications of this study extend beyond academic interest, offering tangible strategies for businesses and researchers focused on sentiment analysis. It underscores the importance of a multi-faceted approach to sentiment analysis, presenting an innovative method for sentiment labeling that promises to refine the accuracy and reliability of online review analyses, thereby fostering improved customer experiences and business outcomes.</w:t>
+        <w:t>The multi-feature integration model, amalgamating textual content with visual elements, star ratings, and total votes, has set new benchmarks in the sentiment analysis of Amazon product reviews. This model stands to offer businesses invaluable insights into customer feedback, potentially enhancing customer satisfaction and loyalty. The implications of this study extend beyond academic interest, offering tangible strategies for businesses and researchers focused on sentiment analysis. It underscores the importance of a multi-faceted approach to sentiment analysis, presenting an innovative method for sentiment labeling that promises to refine the accuracy and reliability of online review analyses, thereby fostering improved customer experiences and business outcomes.</w:t>
       </w:r>
     </w:p>
     <w:p>
@@ -6865,6 +6587,7 @@
           <w:sz w:val="24"/>
           <w:szCs w:val="24"/>
         </w:rPr>
+        <w:lastRenderedPageBreak/>
         <w:t>The initial experiment, employing a text-based analysis using the BERT model, laid a foundational understanding of sentiment in online reviews but also revealed the inherent limitations of text-only analysis. Subsequent experiments demonstrated significant improvements in accuracy and depth of sentiment analysis through the integration of emojis, and further enhancements were observed with the incorporation of star ratings and total votes in a comprehensive multi-feature model. This progression from a unimodal to a multimodal approach in sentiment analysis illustrates the importance of embracing a holistic view of consumer feedback, acknowledging that sentiments are conveyed not just through words but also through various non-verbal cues and quantitative measures.</w:t>
       </w:r>
     </w:p>
@@ -6901,32 +6624,7 @@
           <w:sz w:val="24"/>
           <w:szCs w:val="24"/>
         </w:rPr>
-        <w:t xml:space="preserve">These discoveries have applications outside the realm of academia, providing useful tactics for companies and sentiment analysis researchers alike. Sentiment analysis frameworks that </w:t>
-      </w:r>
-      <w:r>
-        <w:rPr>
-          <w:rFonts w:asciiTheme="majorBidi" w:hAnsiTheme="majorBidi" w:cstheme="majorBidi"/>
-          <w:sz w:val="24"/>
-          <w:szCs w:val="24"/>
-        </w:rPr>
-        <w:lastRenderedPageBreak/>
-        <w:t xml:space="preserve">incorporate a variety of data modalities improve customer happiness and loyalty by offering actionable insights that complement the knowledge of customer feedback. The multi-feature model's effectiveness also points to possible avenues for future study in </w:t>
-      </w:r>
-      <w:r>
-        <w:rPr>
-          <w:rFonts w:asciiTheme="majorBidi" w:hAnsiTheme="majorBidi" w:cstheme="majorBidi"/>
-          <w:sz w:val="24"/>
-          <w:szCs w:val="24"/>
-        </w:rPr>
-        <w:t>utilizing</w:t>
-      </w:r>
-      <w:r>
-        <w:rPr>
-          <w:rFonts w:asciiTheme="majorBidi" w:hAnsiTheme="majorBidi" w:cstheme="majorBidi"/>
-          <w:sz w:val="24"/>
-          <w:szCs w:val="24"/>
-        </w:rPr>
-        <w:t xml:space="preserve"> several data modalities for improved natural language processing applications.</w:t>
+        <w:t>These discoveries have applications outside the realm of academia, providing useful tactics for companies and sentiment analysis researchers alike. Sentiment analysis frameworks that incorporate a variety of data modalities improve customer happiness and loyalty by offering actionable insights that complement the knowledge of customer feedback. The multi-feature model's effectiveness also points to possible avenues for future study in utilizing several data modalities for improved natural language processing applications.</w:t>
       </w:r>
     </w:p>
     <w:p>
@@ -7005,7 +6703,6 @@
         </w:rPr>
         <w:t>Sayeed, M. S., Mohan, V., &amp; Muthu, K. S. (2023). BERT: A Review of Applications in Sentiment Analysis. </w:t>
       </w:r>
-      <w:proofErr w:type="spellStart"/>
       <w:r>
         <w:rPr>
           <w:rFonts w:asciiTheme="majorBidi" w:hAnsiTheme="majorBidi" w:cstheme="majorBidi"/>
@@ -7014,9 +6711,16 @@
           <w:sz w:val="24"/>
           <w:szCs w:val="24"/>
         </w:rPr>
-        <w:t>HighTech</w:t>
-      </w:r>
-      <w:proofErr w:type="spellEnd"/>
+        <w:t>HighTech and Innovation Journal</w:t>
+      </w:r>
+      <w:r>
+        <w:rPr>
+          <w:rFonts w:asciiTheme="majorBidi" w:hAnsiTheme="majorBidi" w:cstheme="majorBidi"/>
+          <w:sz w:val="24"/>
+          <w:szCs w:val="24"/>
+        </w:rPr>
+        <w:t>, </w:t>
+      </w:r>
       <w:r>
         <w:rPr>
           <w:rFonts w:asciiTheme="majorBidi" w:hAnsiTheme="majorBidi" w:cstheme="majorBidi"/>
@@ -7025,15 +6729,33 @@
           <w:sz w:val="24"/>
           <w:szCs w:val="24"/>
         </w:rPr>
-        <w:t xml:space="preserve"> and Innovation Journal</w:t>
-      </w:r>
-      <w:r>
-        <w:rPr>
-          <w:rFonts w:asciiTheme="majorBidi" w:hAnsiTheme="majorBidi" w:cstheme="majorBidi"/>
-          <w:sz w:val="24"/>
-          <w:szCs w:val="24"/>
-        </w:rPr>
-        <w:t>, </w:t>
+        <w:t>4</w:t>
+      </w:r>
+      <w:r>
+        <w:rPr>
+          <w:rFonts w:asciiTheme="majorBidi" w:hAnsiTheme="majorBidi" w:cstheme="majorBidi"/>
+          <w:sz w:val="24"/>
+          <w:szCs w:val="24"/>
+        </w:rPr>
+        <w:t>(2), 453-462.</w:t>
+      </w:r>
+    </w:p>
+    <w:p>
+      <w:pPr>
+        <w:jc w:val="both"/>
+        <w:rPr>
+          <w:rFonts w:asciiTheme="majorBidi" w:hAnsiTheme="majorBidi" w:cstheme="majorBidi"/>
+          <w:sz w:val="24"/>
+          <w:szCs w:val="24"/>
+        </w:rPr>
+      </w:pPr>
+      <w:r>
+        <w:rPr>
+          <w:rFonts w:asciiTheme="majorBidi" w:hAnsiTheme="majorBidi" w:cstheme="majorBidi"/>
+          <w:sz w:val="24"/>
+          <w:szCs w:val="24"/>
+        </w:rPr>
+        <w:t>Zhang, Y., Yang, Y., Liang, B., Chen, S., Qin, B., &amp; Xu, R. (2023, July). An empirical study of sentiment-enhanced pre-training for aspect-based sentiment analysis. In </w:t>
       </w:r>
       <w:r>
         <w:rPr>
@@ -7043,33 +6765,33 @@
           <w:sz w:val="24"/>
           <w:szCs w:val="24"/>
         </w:rPr>
-        <w:t>4</w:t>
-      </w:r>
-      <w:r>
-        <w:rPr>
-          <w:rFonts w:asciiTheme="majorBidi" w:hAnsiTheme="majorBidi" w:cstheme="majorBidi"/>
-          <w:sz w:val="24"/>
-          <w:szCs w:val="24"/>
-        </w:rPr>
-        <w:t>(2), 453-462.</w:t>
-      </w:r>
-    </w:p>
-    <w:p>
-      <w:pPr>
-        <w:jc w:val="both"/>
-        <w:rPr>
-          <w:rFonts w:asciiTheme="majorBidi" w:hAnsiTheme="majorBidi" w:cstheme="majorBidi"/>
-          <w:sz w:val="24"/>
-          <w:szCs w:val="24"/>
-        </w:rPr>
-      </w:pPr>
-      <w:r>
-        <w:rPr>
-          <w:rFonts w:asciiTheme="majorBidi" w:hAnsiTheme="majorBidi" w:cstheme="majorBidi"/>
-          <w:sz w:val="24"/>
-          <w:szCs w:val="24"/>
-        </w:rPr>
-        <w:t>Zhang, Y., Yang, Y., Liang, B., Chen, S., Qin, B., &amp; Xu, R. (2023, July). An empirical study of sentiment-enhanced pre-training for aspect-based sentiment analysis. In </w:t>
+        <w:t>Findings of the Association for Computational Linguistics: ACL 2023</w:t>
+      </w:r>
+      <w:r>
+        <w:rPr>
+          <w:rFonts w:asciiTheme="majorBidi" w:hAnsiTheme="majorBidi" w:cstheme="majorBidi"/>
+          <w:sz w:val="24"/>
+          <w:szCs w:val="24"/>
+        </w:rPr>
+        <w:t> (pp. 9633-9651).</w:t>
+      </w:r>
+    </w:p>
+    <w:p>
+      <w:pPr>
+        <w:jc w:val="both"/>
+        <w:rPr>
+          <w:rFonts w:asciiTheme="majorBidi" w:hAnsiTheme="majorBidi" w:cstheme="majorBidi"/>
+          <w:sz w:val="24"/>
+          <w:szCs w:val="24"/>
+        </w:rPr>
+      </w:pPr>
+      <w:r>
+        <w:rPr>
+          <w:rFonts w:asciiTheme="majorBidi" w:hAnsiTheme="majorBidi" w:cstheme="majorBidi"/>
+          <w:sz w:val="24"/>
+          <w:szCs w:val="24"/>
+        </w:rPr>
+        <w:t>Barry, E., Jameel, S., &amp; Raza, H. (2021, September). Emojional: Emoji Embeddings. In </w:t>
       </w:r>
       <w:r>
         <w:rPr>
@@ -7079,51 +6801,34 @@
           <w:sz w:val="24"/>
           <w:szCs w:val="24"/>
         </w:rPr>
-        <w:t>Findings of the Association for Computational Linguistics: ACL 2023</w:t>
-      </w:r>
-      <w:r>
-        <w:rPr>
-          <w:rFonts w:asciiTheme="majorBidi" w:hAnsiTheme="majorBidi" w:cstheme="majorBidi"/>
-          <w:sz w:val="24"/>
-          <w:szCs w:val="24"/>
-        </w:rPr>
-        <w:t> (pp. 9633-9651).</w:t>
-      </w:r>
-    </w:p>
-    <w:p>
-      <w:pPr>
-        <w:jc w:val="both"/>
-        <w:rPr>
-          <w:rFonts w:asciiTheme="majorBidi" w:hAnsiTheme="majorBidi" w:cstheme="majorBidi"/>
-          <w:sz w:val="24"/>
-          <w:szCs w:val="24"/>
-        </w:rPr>
-      </w:pPr>
-      <w:r>
-        <w:rPr>
-          <w:rFonts w:asciiTheme="majorBidi" w:hAnsiTheme="majorBidi" w:cstheme="majorBidi"/>
-          <w:sz w:val="24"/>
-          <w:szCs w:val="24"/>
-        </w:rPr>
-        <w:t xml:space="preserve">Barry, E., Jameel, S., &amp; Raza, H. (2021, September). </w:t>
-      </w:r>
-      <w:proofErr w:type="spellStart"/>
-      <w:r>
-        <w:rPr>
-          <w:rFonts w:asciiTheme="majorBidi" w:hAnsiTheme="majorBidi" w:cstheme="majorBidi"/>
-          <w:sz w:val="24"/>
-          <w:szCs w:val="24"/>
-        </w:rPr>
-        <w:t>Emojional</w:t>
-      </w:r>
-      <w:proofErr w:type="spellEnd"/>
-      <w:r>
-        <w:rPr>
-          <w:rFonts w:asciiTheme="majorBidi" w:hAnsiTheme="majorBidi" w:cstheme="majorBidi"/>
-          <w:sz w:val="24"/>
-          <w:szCs w:val="24"/>
-        </w:rPr>
-        <w:t>: Emoji Embeddings. In </w:t>
+        <w:t>UK Workshop on Computational Intelligence</w:t>
+      </w:r>
+      <w:r>
+        <w:rPr>
+          <w:rFonts w:asciiTheme="majorBidi" w:hAnsiTheme="majorBidi" w:cstheme="majorBidi"/>
+          <w:sz w:val="24"/>
+          <w:szCs w:val="24"/>
+        </w:rPr>
+        <w:t> (pp. 312-324). Cham: Springer International Publishing.</w:t>
+      </w:r>
+    </w:p>
+    <w:p>
+      <w:pPr>
+        <w:jc w:val="both"/>
+        <w:rPr>
+          <w:rFonts w:asciiTheme="majorBidi" w:hAnsiTheme="majorBidi" w:cstheme="majorBidi"/>
+          <w:sz w:val="24"/>
+          <w:szCs w:val="24"/>
+        </w:rPr>
+      </w:pPr>
+      <w:r>
+        <w:rPr>
+          <w:rFonts w:asciiTheme="majorBidi" w:hAnsiTheme="majorBidi" w:cstheme="majorBidi"/>
+          <w:sz w:val="24"/>
+          <w:szCs w:val="24"/>
+        </w:rPr>
+        <w:lastRenderedPageBreak/>
+        <w:t>Yang, D., Kejian, L., Cheng, Y., Yuanyuan, F., &amp; Weihao, L. (2022). Emoji-based Fine-grained Attention Network for Sentiment Analysis in the Microblog Comments. </w:t>
       </w:r>
       <w:r>
         <w:rPr>
@@ -7133,71 +6838,34 @@
           <w:sz w:val="24"/>
           <w:szCs w:val="24"/>
         </w:rPr>
-        <w:t>UK Workshop on Computational Intelligence</w:t>
-      </w:r>
-      <w:r>
-        <w:rPr>
-          <w:rFonts w:asciiTheme="majorBidi" w:hAnsiTheme="majorBidi" w:cstheme="majorBidi"/>
-          <w:sz w:val="24"/>
-          <w:szCs w:val="24"/>
-        </w:rPr>
-        <w:t> (pp. 312-324). Cham: Springer International Publishing.</w:t>
-      </w:r>
-    </w:p>
-    <w:p>
-      <w:pPr>
-        <w:jc w:val="both"/>
-        <w:rPr>
-          <w:rFonts w:asciiTheme="majorBidi" w:hAnsiTheme="majorBidi" w:cstheme="majorBidi"/>
-          <w:sz w:val="24"/>
-          <w:szCs w:val="24"/>
-        </w:rPr>
-      </w:pPr>
-      <w:r>
-        <w:rPr>
-          <w:rFonts w:asciiTheme="majorBidi" w:hAnsiTheme="majorBidi" w:cstheme="majorBidi"/>
-          <w:sz w:val="24"/>
-          <w:szCs w:val="24"/>
-        </w:rPr>
-        <w:t xml:space="preserve">Yang, D., </w:t>
-      </w:r>
-      <w:proofErr w:type="spellStart"/>
-      <w:r>
-        <w:rPr>
-          <w:rFonts w:asciiTheme="majorBidi" w:hAnsiTheme="majorBidi" w:cstheme="majorBidi"/>
-          <w:sz w:val="24"/>
-          <w:szCs w:val="24"/>
-        </w:rPr>
-        <w:t>Kejian</w:t>
-      </w:r>
-      <w:proofErr w:type="spellEnd"/>
-      <w:r>
-        <w:rPr>
-          <w:rFonts w:asciiTheme="majorBidi" w:hAnsiTheme="majorBidi" w:cstheme="majorBidi"/>
-          <w:sz w:val="24"/>
-          <w:szCs w:val="24"/>
-        </w:rPr>
-        <w:t xml:space="preserve">, L., Cheng, Y., Yuanyuan, F., &amp; </w:t>
-      </w:r>
-      <w:proofErr w:type="spellStart"/>
-      <w:r>
-        <w:rPr>
-          <w:rFonts w:asciiTheme="majorBidi" w:hAnsiTheme="majorBidi" w:cstheme="majorBidi"/>
-          <w:sz w:val="24"/>
-          <w:szCs w:val="24"/>
-        </w:rPr>
-        <w:t>Weihao</w:t>
-      </w:r>
-      <w:proofErr w:type="spellEnd"/>
-      <w:r>
-        <w:rPr>
-          <w:rFonts w:asciiTheme="majorBidi" w:hAnsiTheme="majorBidi" w:cstheme="majorBidi"/>
-          <w:sz w:val="24"/>
-          <w:szCs w:val="24"/>
-        </w:rPr>
-        <w:t>, L. (2022). Emoji-based Fine-grained Attention Network for Sentiment Analysis in the Microblog Comments. </w:t>
-      </w:r>
-      <w:proofErr w:type="spellStart"/>
+        <w:t>arXiv preprint arXiv:2206.12262</w:t>
+      </w:r>
+      <w:r>
+        <w:rPr>
+          <w:rFonts w:asciiTheme="majorBidi" w:hAnsiTheme="majorBidi" w:cstheme="majorBidi"/>
+          <w:sz w:val="24"/>
+          <w:szCs w:val="24"/>
+        </w:rPr>
+        <w:t>.</w:t>
+      </w:r>
+    </w:p>
+    <w:p>
+      <w:pPr>
+        <w:jc w:val="both"/>
+        <w:rPr>
+          <w:rFonts w:asciiTheme="majorBidi" w:hAnsiTheme="majorBidi" w:cstheme="majorBidi"/>
+          <w:sz w:val="24"/>
+          <w:szCs w:val="24"/>
+        </w:rPr>
+      </w:pPr>
+      <w:r>
+        <w:rPr>
+          <w:rFonts w:asciiTheme="majorBidi" w:hAnsiTheme="majorBidi" w:cstheme="majorBidi"/>
+          <w:sz w:val="24"/>
+          <w:szCs w:val="24"/>
+        </w:rPr>
+        <w:t>Liu, C., Fang, F., Lin, X., Cai, T., Tan, X., Liu, J., &amp; Lu, X. (2021). Improving sentiment analysis accuracy with emoji embedding. </w:t>
+      </w:r>
       <w:r>
         <w:rPr>
           <w:rFonts w:asciiTheme="majorBidi" w:hAnsiTheme="majorBidi" w:cstheme="majorBidi"/>
@@ -7206,9 +6874,16 @@
           <w:sz w:val="24"/>
           <w:szCs w:val="24"/>
         </w:rPr>
-        <w:t>arXiv</w:t>
-      </w:r>
-      <w:proofErr w:type="spellEnd"/>
+        <w:t>Journal of Safety Science and Resilience</w:t>
+      </w:r>
+      <w:r>
+        <w:rPr>
+          <w:rFonts w:asciiTheme="majorBidi" w:hAnsiTheme="majorBidi" w:cstheme="majorBidi"/>
+          <w:sz w:val="24"/>
+          <w:szCs w:val="24"/>
+        </w:rPr>
+        <w:t>, </w:t>
+      </w:r>
       <w:r>
         <w:rPr>
           <w:rFonts w:asciiTheme="majorBidi" w:hAnsiTheme="majorBidi" w:cstheme="majorBidi"/>
@@ -7217,33 +6892,33 @@
           <w:sz w:val="24"/>
           <w:szCs w:val="24"/>
         </w:rPr>
-        <w:t xml:space="preserve"> preprint arXiv:2206.12262</w:t>
-      </w:r>
-      <w:r>
-        <w:rPr>
-          <w:rFonts w:asciiTheme="majorBidi" w:hAnsiTheme="majorBidi" w:cstheme="majorBidi"/>
-          <w:sz w:val="24"/>
-          <w:szCs w:val="24"/>
-        </w:rPr>
-        <w:t>.</w:t>
-      </w:r>
-    </w:p>
-    <w:p>
-      <w:pPr>
-        <w:jc w:val="both"/>
-        <w:rPr>
-          <w:rFonts w:asciiTheme="majorBidi" w:hAnsiTheme="majorBidi" w:cstheme="majorBidi"/>
-          <w:sz w:val="24"/>
-          <w:szCs w:val="24"/>
-        </w:rPr>
-      </w:pPr>
-      <w:r>
-        <w:rPr>
-          <w:rFonts w:asciiTheme="majorBidi" w:hAnsiTheme="majorBidi" w:cstheme="majorBidi"/>
-          <w:sz w:val="24"/>
-          <w:szCs w:val="24"/>
-        </w:rPr>
-        <w:t>Liu, C., Fang, F., Lin, X., Cai, T., Tan, X., Liu, J., &amp; Lu, X. (2021). Improving sentiment analysis accuracy with emoji embedding. </w:t>
+        <w:t>2</w:t>
+      </w:r>
+      <w:r>
+        <w:rPr>
+          <w:rFonts w:asciiTheme="majorBidi" w:hAnsiTheme="majorBidi" w:cstheme="majorBidi"/>
+          <w:sz w:val="24"/>
+          <w:szCs w:val="24"/>
+        </w:rPr>
+        <w:t>(4), 246-252.</w:t>
+      </w:r>
+    </w:p>
+    <w:p>
+      <w:pPr>
+        <w:jc w:val="both"/>
+        <w:rPr>
+          <w:rFonts w:asciiTheme="majorBidi" w:hAnsiTheme="majorBidi" w:cstheme="majorBidi"/>
+          <w:sz w:val="24"/>
+          <w:szCs w:val="24"/>
+        </w:rPr>
+      </w:pPr>
+      <w:r>
+        <w:rPr>
+          <w:rFonts w:asciiTheme="majorBidi" w:hAnsiTheme="majorBidi" w:cstheme="majorBidi"/>
+          <w:sz w:val="24"/>
+          <w:szCs w:val="24"/>
+        </w:rPr>
+        <w:t>Liu, Y., Lu, J., Yang, J., &amp; Mao, F. (2020). Sentiment analysis for e-commerce product reviews by deep learning model of Bert-BiGRU-Softmax. </w:t>
       </w:r>
       <w:r>
         <w:rPr>
@@ -7253,7 +6928,7 @@
           <w:sz w:val="24"/>
           <w:szCs w:val="24"/>
         </w:rPr>
-        <w:t>Journal of Safety Science and Resilience</w:t>
+        <w:t>Mathematical Biosciences and Engineering</w:t>
       </w:r>
       <w:r>
         <w:rPr>
@@ -7271,69 +6946,33 @@
           <w:sz w:val="24"/>
           <w:szCs w:val="24"/>
         </w:rPr>
-        <w:t>2</w:t>
-      </w:r>
-      <w:r>
-        <w:rPr>
-          <w:rFonts w:asciiTheme="majorBidi" w:hAnsiTheme="majorBidi" w:cstheme="majorBidi"/>
-          <w:sz w:val="24"/>
-          <w:szCs w:val="24"/>
-        </w:rPr>
-        <w:t>(4), 246-252.</w:t>
-      </w:r>
-    </w:p>
-    <w:p>
-      <w:pPr>
-        <w:jc w:val="both"/>
-        <w:rPr>
-          <w:rFonts w:asciiTheme="majorBidi" w:hAnsiTheme="majorBidi" w:cstheme="majorBidi"/>
-          <w:sz w:val="24"/>
-          <w:szCs w:val="24"/>
-        </w:rPr>
-      </w:pPr>
-      <w:r>
-        <w:rPr>
-          <w:rFonts w:asciiTheme="majorBidi" w:hAnsiTheme="majorBidi" w:cstheme="majorBidi"/>
-          <w:sz w:val="24"/>
-          <w:szCs w:val="24"/>
-        </w:rPr>
-        <w:t>Liu, Y., Lu, J., Yang, J., &amp; Mao, F. (2020). Sentiment analysis for e-commerce product reviews by deep learning model of Bert-</w:t>
-      </w:r>
-      <w:proofErr w:type="spellStart"/>
-      <w:r>
-        <w:rPr>
-          <w:rFonts w:asciiTheme="majorBidi" w:hAnsiTheme="majorBidi" w:cstheme="majorBidi"/>
-          <w:sz w:val="24"/>
-          <w:szCs w:val="24"/>
-        </w:rPr>
-        <w:t>BiGRU</w:t>
-      </w:r>
-      <w:proofErr w:type="spellEnd"/>
-      <w:r>
-        <w:rPr>
-          <w:rFonts w:asciiTheme="majorBidi" w:hAnsiTheme="majorBidi" w:cstheme="majorBidi"/>
-          <w:sz w:val="24"/>
-          <w:szCs w:val="24"/>
-        </w:rPr>
-        <w:t>-</w:t>
-      </w:r>
-      <w:proofErr w:type="spellStart"/>
-      <w:r>
-        <w:rPr>
-          <w:rFonts w:asciiTheme="majorBidi" w:hAnsiTheme="majorBidi" w:cstheme="majorBidi"/>
-          <w:sz w:val="24"/>
-          <w:szCs w:val="24"/>
-        </w:rPr>
-        <w:t>Softmax</w:t>
-      </w:r>
-      <w:proofErr w:type="spellEnd"/>
-      <w:r>
-        <w:rPr>
-          <w:rFonts w:asciiTheme="majorBidi" w:hAnsiTheme="majorBidi" w:cstheme="majorBidi"/>
-          <w:sz w:val="24"/>
-          <w:szCs w:val="24"/>
-        </w:rPr>
-        <w:t>. </w:t>
+        <w:t>17</w:t>
+      </w:r>
+      <w:r>
+        <w:rPr>
+          <w:rFonts w:asciiTheme="majorBidi" w:hAnsiTheme="majorBidi" w:cstheme="majorBidi"/>
+          <w:sz w:val="24"/>
+          <w:szCs w:val="24"/>
+        </w:rPr>
+        <w:t>(6), 7819-7837.</w:t>
+      </w:r>
+    </w:p>
+    <w:p>
+      <w:pPr>
+        <w:jc w:val="both"/>
+        <w:rPr>
+          <w:rFonts w:asciiTheme="majorBidi" w:hAnsiTheme="majorBidi" w:cstheme="majorBidi"/>
+          <w:sz w:val="24"/>
+          <w:szCs w:val="24"/>
+        </w:rPr>
+      </w:pPr>
+      <w:r>
+        <w:rPr>
+          <w:rFonts w:asciiTheme="majorBidi" w:hAnsiTheme="majorBidi" w:cstheme="majorBidi"/>
+          <w:sz w:val="24"/>
+          <w:szCs w:val="24"/>
+        </w:rPr>
+        <w:t>Singh, A., Rawat, J., Bhandari, S., Negi, U., &amp; Pahwa, S. (2022, April). Sentiment Analysis on Twitter Data Using LSTM with Emoji Embedding. In </w:t>
       </w:r>
       <w:r>
         <w:rPr>
@@ -7343,60 +6982,6 @@
           <w:sz w:val="24"/>
           <w:szCs w:val="24"/>
         </w:rPr>
-        <w:t>Mathematical Biosciences and Engineering</w:t>
-      </w:r>
-      <w:r>
-        <w:rPr>
-          <w:rFonts w:asciiTheme="majorBidi" w:hAnsiTheme="majorBidi" w:cstheme="majorBidi"/>
-          <w:sz w:val="24"/>
-          <w:szCs w:val="24"/>
-        </w:rPr>
-        <w:t>, </w:t>
-      </w:r>
-      <w:r>
-        <w:rPr>
-          <w:rFonts w:asciiTheme="majorBidi" w:hAnsiTheme="majorBidi" w:cstheme="majorBidi"/>
-          <w:i/>
-          <w:iCs/>
-          <w:sz w:val="24"/>
-          <w:szCs w:val="24"/>
-        </w:rPr>
-        <w:t>17</w:t>
-      </w:r>
-      <w:r>
-        <w:rPr>
-          <w:rFonts w:asciiTheme="majorBidi" w:hAnsiTheme="majorBidi" w:cstheme="majorBidi"/>
-          <w:sz w:val="24"/>
-          <w:szCs w:val="24"/>
-        </w:rPr>
-        <w:t>(6), 7819-7837.</w:t>
-      </w:r>
-    </w:p>
-    <w:p>
-      <w:pPr>
-        <w:jc w:val="both"/>
-        <w:rPr>
-          <w:rFonts w:asciiTheme="majorBidi" w:hAnsiTheme="majorBidi" w:cstheme="majorBidi"/>
-          <w:sz w:val="24"/>
-          <w:szCs w:val="24"/>
-        </w:rPr>
-      </w:pPr>
-      <w:r>
-        <w:rPr>
-          <w:rFonts w:asciiTheme="majorBidi" w:hAnsiTheme="majorBidi" w:cstheme="majorBidi"/>
-          <w:sz w:val="24"/>
-          <w:szCs w:val="24"/>
-        </w:rPr>
-        <w:t>Singh, A., Rawat, J., Bhandari, S., Negi, U., &amp; Pahwa, S. (2022, April). Sentiment Analysis on Twitter Data Using LSTM with Emoji Embedding. In </w:t>
-      </w:r>
-      <w:r>
-        <w:rPr>
-          <w:rFonts w:asciiTheme="majorBidi" w:hAnsiTheme="majorBidi" w:cstheme="majorBidi"/>
-          <w:i/>
-          <w:iCs/>
-          <w:sz w:val="24"/>
-          <w:szCs w:val="24"/>
-        </w:rPr>
         <w:t>2022 3rd International Conference on Intelligent Engineering and Management (ICIEM)</w:t>
       </w:r>
       <w:r>
@@ -7417,41 +7002,13 @@
           <w:szCs w:val="24"/>
         </w:rPr>
       </w:pPr>
-      <w:proofErr w:type="spellStart"/>
-      <w:r>
-        <w:rPr>
-          <w:rFonts w:asciiTheme="majorBidi" w:hAnsiTheme="majorBidi" w:cstheme="majorBidi"/>
-          <w:sz w:val="24"/>
-          <w:szCs w:val="24"/>
-        </w:rPr>
-        <w:t>Ahanin</w:t>
-      </w:r>
-      <w:proofErr w:type="spellEnd"/>
-      <w:r>
-        <w:rPr>
-          <w:rFonts w:asciiTheme="majorBidi" w:hAnsiTheme="majorBidi" w:cstheme="majorBidi"/>
-          <w:sz w:val="24"/>
-          <w:szCs w:val="24"/>
-        </w:rPr>
-        <w:t>, Z., Ismail, M. A., Singh, N. S. S., &amp; AL-</w:t>
-      </w:r>
-      <w:proofErr w:type="spellStart"/>
-      <w:r>
-        <w:rPr>
-          <w:rFonts w:asciiTheme="majorBidi" w:hAnsiTheme="majorBidi" w:cstheme="majorBidi"/>
-          <w:sz w:val="24"/>
-          <w:szCs w:val="24"/>
-        </w:rPr>
-        <w:t>Ashmori</w:t>
-      </w:r>
-      <w:proofErr w:type="spellEnd"/>
-      <w:r>
-        <w:rPr>
-          <w:rFonts w:asciiTheme="majorBidi" w:hAnsiTheme="majorBidi" w:cstheme="majorBidi"/>
-          <w:sz w:val="24"/>
-          <w:szCs w:val="24"/>
-        </w:rPr>
-        <w:t>, A. (2023). Hybrid feature extraction for multi-label emotion classification in English text messages. </w:t>
+      <w:r>
+        <w:rPr>
+          <w:rFonts w:asciiTheme="majorBidi" w:hAnsiTheme="majorBidi" w:cstheme="majorBidi"/>
+          <w:sz w:val="24"/>
+          <w:szCs w:val="24"/>
+        </w:rPr>
+        <w:t>Ahanin, Z., Ismail, M. A., Singh, N. S. S., &amp; AL-Ashmori, A. (2023). Hybrid feature extraction for multi-label emotion classification in English text messages. </w:t>
       </w:r>
       <w:r>
         <w:rPr>

</xml_diff>